<commit_message>
Divided to more points
</commit_message>
<xml_diff>
--- a/Zalozenia.docx
+++ b/Zalozenia.docx
@@ -198,7 +198,19 @@
         <w:rPr>
           <w:rFonts w:cstheme="minorHAnsi"/>
         </w:rPr>
-        <w:t>Cena rezerwacji jest zależna ceny pokoju, od liczby</w:t>
+        <w:t xml:space="preserve">Cena rezerwacji jest zależna ceny </w:t>
+      </w:r>
+      <w:r>
+        <w:rPr>
+          <w:rFonts w:cstheme="minorHAnsi"/>
+        </w:rPr>
+        <w:t>bazowej ceny za pokój</w:t>
+      </w:r>
+      <w:r>
+        <w:rPr>
+          <w:rFonts w:cstheme="minorHAnsi"/>
+        </w:rPr>
+        <w:t>, od liczby</w:t>
       </w:r>
       <w:r>
         <w:rPr>
@@ -693,13 +705,79 @@
         <w:rPr>
           <w:rFonts w:cstheme="minorHAnsi"/>
         </w:rPr>
-        <w:t xml:space="preserve">W tabeli archiwum_rezerwacji ustaw wartości kolumny </w:t>
+        <w:t xml:space="preserve">Dodaj synonim dla tabeli </w:t>
       </w:r>
       <w:proofErr w:type="spellStart"/>
       <w:r>
         <w:rPr>
           <w:rFonts w:cstheme="minorHAnsi"/>
         </w:rPr>
+        <w:t>archiwum_rezerwacji</w:t>
+      </w:r>
+      <w:proofErr w:type="spellEnd"/>
+      <w:r>
+        <w:rPr>
+          <w:rFonts w:cstheme="minorHAnsi"/>
+        </w:rPr>
+        <w:t xml:space="preserve"> ustawiając jego wartość na </w:t>
+      </w:r>
+      <w:proofErr w:type="spellStart"/>
+      <w:r>
+        <w:rPr>
+          <w:rFonts w:cstheme="minorHAnsi"/>
+        </w:rPr>
+        <w:t>arch</w:t>
+      </w:r>
+      <w:proofErr w:type="spellEnd"/>
+      <w:r>
+        <w:rPr>
+          <w:rFonts w:cstheme="minorHAnsi"/>
+        </w:rPr>
+        <w:t xml:space="preserve"> oraz dla tabeli </w:t>
+      </w:r>
+      <w:proofErr w:type="spellStart"/>
+      <w:r>
+        <w:rPr>
+          <w:rFonts w:cstheme="minorHAnsi"/>
+        </w:rPr>
+        <w:t>rozmowy_telefoniczne</w:t>
+      </w:r>
+      <w:proofErr w:type="spellEnd"/>
+      <w:r>
+        <w:rPr>
+          <w:rFonts w:cstheme="minorHAnsi"/>
+        </w:rPr>
+        <w:t xml:space="preserve"> na wartość tel.</w:t>
+      </w:r>
+    </w:p>
+    <w:p>
+      <w:pPr>
+        <w:pStyle w:val="Akapitzlist"/>
+        <w:numPr>
+          <w:ilvl w:val="0"/>
+          <w:numId w:val="2"/>
+        </w:numPr>
+        <w:rPr>
+          <w:rFonts w:cstheme="minorHAnsi"/>
+        </w:rPr>
+      </w:pPr>
+      <w:r>
+        <w:rPr>
+          <w:rFonts w:cstheme="minorHAnsi"/>
+        </w:rPr>
+        <w:t xml:space="preserve">W tabeli archiwum_rezerwacji ustaw wartości </w:t>
+      </w:r>
+      <w:r>
+        <w:rPr>
+          <w:rFonts w:cstheme="minorHAnsi"/>
+        </w:rPr>
+        <w:t xml:space="preserve">kolumny </w:t>
+      </w:r>
+      <w:proofErr w:type="spellStart"/>
+      <w:r>
+        <w:rPr>
+          <w:rFonts w:cstheme="minorHAnsi"/>
+        </w:rPr>
         <w:t>cena_rezerwacji</w:t>
       </w:r>
       <w:proofErr w:type="spellEnd"/>
@@ -713,6 +791,37 @@
         <w:rPr>
           <w:rFonts w:cstheme="minorHAnsi"/>
         </w:rPr>
+        <w:t xml:space="preserve"> </w:t>
+      </w:r>
+      <w:proofErr w:type="spellStart"/>
+      <w:r>
+        <w:rPr>
+          <w:rFonts w:cstheme="minorHAnsi"/>
+          <w:color w:val="000000"/>
+        </w:rPr>
+        <w:t>cena_bazowa_za_pokoj</w:t>
+      </w:r>
+      <w:proofErr w:type="spellEnd"/>
+      <w:r>
+        <w:rPr>
+          <w:rFonts w:cstheme="minorHAnsi"/>
+          <w:color w:val="000000"/>
+        </w:rPr>
+        <w:t xml:space="preserve"> razy </w:t>
+      </w:r>
+      <w:proofErr w:type="spellStart"/>
+      <w:r>
+        <w:rPr>
+          <w:rFonts w:cstheme="minorHAnsi"/>
+          <w:color w:val="000000"/>
+        </w:rPr>
+        <w:t>liczba_dni_rezerwacji</w:t>
+      </w:r>
+      <w:proofErr w:type="spellEnd"/>
+      <w:r>
+        <w:rPr>
+          <w:rFonts w:cstheme="minorHAnsi"/>
+        </w:rPr>
         <w:t>.</w:t>
       </w:r>
     </w:p>
@@ -731,13 +840,95 @@
         <w:rPr>
           <w:rFonts w:cstheme="minorHAnsi"/>
         </w:rPr>
+        <w:t xml:space="preserve">Dodaj funkcję zwracającą współczynnik z jakim trzeba będzie pomnożyć cenę za połączenie telefoniczne. Funkcja ma przyjmować dwa argumenty: </w:t>
+      </w:r>
+      <w:proofErr w:type="spellStart"/>
+      <w:r>
+        <w:rPr>
+          <w:rFonts w:cstheme="minorHAnsi"/>
+        </w:rPr>
+        <w:t>numer_telefonu</w:t>
+      </w:r>
+      <w:proofErr w:type="spellEnd"/>
+      <w:r>
+        <w:rPr>
+          <w:rFonts w:cstheme="minorHAnsi"/>
+        </w:rPr>
+        <w:t xml:space="preserve">, </w:t>
+      </w:r>
+      <w:proofErr w:type="spellStart"/>
+      <w:r>
+        <w:rPr>
+          <w:rFonts w:cstheme="minorHAnsi"/>
+        </w:rPr>
+        <w:t>id_pokoju</w:t>
+      </w:r>
+      <w:proofErr w:type="spellEnd"/>
+      <w:r>
+        <w:rPr>
+          <w:rFonts w:cstheme="minorHAnsi"/>
+        </w:rPr>
+        <w:t xml:space="preserve">. Jeśli numer telefonu, na który zostało wykonane połączenie należy do któregoś z pokoi w hotelu z którego wykonano połączenie (na podstawie </w:t>
+      </w:r>
+      <w:proofErr w:type="spellStart"/>
+      <w:r>
+        <w:rPr>
+          <w:rFonts w:cstheme="minorHAnsi"/>
+        </w:rPr>
+        <w:t>id_pokoju</w:t>
+      </w:r>
+      <w:proofErr w:type="spellEnd"/>
+      <w:r>
+        <w:rPr>
+          <w:rFonts w:cstheme="minorHAnsi"/>
+        </w:rPr>
+        <w:t xml:space="preserve"> uzyskujemy </w:t>
+      </w:r>
+      <w:proofErr w:type="spellStart"/>
+      <w:r>
+        <w:rPr>
+          <w:rFonts w:cstheme="minorHAnsi"/>
+        </w:rPr>
+        <w:t>id_hotelu</w:t>
+      </w:r>
+      <w:proofErr w:type="spellEnd"/>
+      <w:r>
+        <w:rPr>
+          <w:rFonts w:cstheme="minorHAnsi"/>
+        </w:rPr>
+        <w:t xml:space="preserve"> z którego wykonano połączenie) wtedy współczynnik ustawiany jest na 0. Dla numeru telefonu pokoju znajdującego się w innym hotelu współczynnik ustawiany jest na 0.5, dla numerów telefonów spoza hotelu współczynnik ustawiany jest na 1. </w:t>
+      </w:r>
+    </w:p>
+    <w:p>
+      <w:pPr>
+        <w:pStyle w:val="Akapitzlist"/>
+        <w:numPr>
+          <w:ilvl w:val="0"/>
+          <w:numId w:val="2"/>
+        </w:numPr>
+        <w:rPr>
+          <w:rFonts w:cstheme="minorHAnsi"/>
+        </w:rPr>
+      </w:pPr>
+      <w:r>
+        <w:rPr>
+          <w:rFonts w:cstheme="minorHAnsi"/>
+        </w:rPr>
         <w:t xml:space="preserve">Dodaj do tabeli </w:t>
       </w:r>
-      <w:r>
-        <w:rPr>
-          <w:rFonts w:cstheme="minorHAnsi"/>
-        </w:rPr>
-        <w:t xml:space="preserve">archiwum_rezerwacji </w:t>
+      <w:proofErr w:type="spellStart"/>
+      <w:r>
+        <w:rPr>
+          <w:rFonts w:cstheme="minorHAnsi"/>
+        </w:rPr>
+        <w:t>archiwum_rezerwacji</w:t>
+      </w:r>
+      <w:proofErr w:type="spellEnd"/>
+      <w:r>
+        <w:rPr>
+          <w:rFonts w:cstheme="minorHAnsi"/>
+        </w:rPr>
+        <w:t xml:space="preserve"> </w:t>
       </w:r>
       <w:r>
         <w:rPr>
@@ -1489,7 +1680,6 @@
   <w:style w:type="character" w:default="1" w:styleId="Domylnaczcionkaakapitu">
     <w:name w:val="Default Paragraph Font"/>
     <w:uiPriority w:val="1"/>
-    <w:semiHidden/>
     <w:unhideWhenUsed/>
   </w:style>
   <w:style w:type="table" w:default="1" w:styleId="Standardowy">

</xml_diff>